<commit_message>
Updated 2.12.0 release notes
</commit_message>
<xml_diff>
--- a/doc/release/HPC DME Release Notes 2.12.0.docx
+++ b/doc/release/HPC DME Release Notes 2.12.0.docx
@@ -119,26 +119,14 @@
               </w:rPr>
               <w:t>1</w:t>
             </w:r>
-            <w:ins w:id="0" w:author="Menon, Sunita (NIH/NCI) [C]" w:date="2021-09-21T11:36:00Z">
-              <w:r>
-                <w:rPr>
-                  <w:rFonts w:cstheme="minorHAnsi"/>
-                  <w:sz w:val="28"/>
-                  <w:szCs w:val="28"/>
-                </w:rPr>
-                <w:t>2</w:t>
-              </w:r>
-            </w:ins>
-            <w:del w:id="1" w:author="Menon, Sunita (NIH/NCI) [C]" w:date="2021-09-21T11:36:00Z">
-              <w:r>
-                <w:rPr>
-                  <w:rFonts w:cstheme="minorHAnsi"/>
-                  <w:sz w:val="28"/>
-                  <w:szCs w:val="28"/>
-                </w:rPr>
-                <w:delText>1</w:delText>
-              </w:r>
-            </w:del>
+            <w:r>
+              <w:rPr>
+                <w:rFonts w:cstheme="minorHAnsi"/>
+                <w:sz w:val="28"/>
+                <w:szCs w:val="28"/>
+              </w:rPr>
+              <w:t>2</w:t>
+            </w:r>
             <w:r>
               <w:rPr>
                 <w:rFonts w:cstheme="minorHAnsi"/>
@@ -2144,12 +2132,10 @@
                 <w:rFonts w:cstheme="minorHAnsi"/>
                 <w:b w:val="0"/>
                 <w:bCs w:val="0"/>
-                <w:i/>
-                <w:iCs/>
-                <w:sz w:val="28"/>
-                <w:szCs w:val="28"/>
-              </w:rPr>
-              <w:t xml:space="preserve">Enhanced the </w:t>
+                <w:sz w:val="28"/>
+                <w:szCs w:val="28"/>
+              </w:rPr>
+              <w:t>Enhanced the</w:t>
             </w:r>
             <w:r>
               <w:rPr>
@@ -2161,7 +2147,7 @@
                 <w:sz w:val="28"/>
                 <w:szCs w:val="28"/>
               </w:rPr>
-              <w:t>Register Data File</w:t>
+              <w:t xml:space="preserve"> </w:t>
             </w:r>
             <w:r>
               <w:rPr>
@@ -2171,7 +2157,7 @@
                 <w:sz w:val="28"/>
                 <w:szCs w:val="28"/>
               </w:rPr>
-              <w:t xml:space="preserve"> </w:t>
+              <w:t>Register Data File</w:t>
             </w:r>
             <w:r>
               <w:rPr>
@@ -2181,7 +2167,7 @@
                 <w:sz w:val="28"/>
                 <w:szCs w:val="28"/>
               </w:rPr>
-              <w:t>REST API to add support for archiving</w:t>
+              <w:t xml:space="preserve"> </w:t>
             </w:r>
             <w:r>
               <w:rPr>
@@ -2191,7 +2177,47 @@
                 <w:sz w:val="28"/>
                 <w:szCs w:val="28"/>
               </w:rPr>
+              <w:t xml:space="preserve">REST API to </w:t>
+            </w:r>
+            <w:r>
+              <w:rPr>
+                <w:rFonts w:cstheme="minorHAnsi"/>
+                <w:b w:val="0"/>
+                <w:bCs w:val="0"/>
+                <w:sz w:val="28"/>
+                <w:szCs w:val="28"/>
+              </w:rPr>
+              <w:t xml:space="preserve">enable </w:t>
+            </w:r>
+            <w:r>
+              <w:rPr>
+                <w:rFonts w:cstheme="minorHAnsi"/>
+                <w:b w:val="0"/>
+                <w:bCs w:val="0"/>
+                <w:sz w:val="28"/>
+                <w:szCs w:val="28"/>
+              </w:rPr>
+              <w:t xml:space="preserve"> archiving</w:t>
+            </w:r>
+            <w:r>
+              <w:rPr>
+                <w:rFonts w:cstheme="minorHAnsi"/>
+                <w:b w:val="0"/>
+                <w:bCs w:val="0"/>
+                <w:sz w:val="28"/>
+                <w:szCs w:val="28"/>
+              </w:rPr>
               <w:t xml:space="preserve"> </w:t>
+            </w:r>
+            <w:r>
+              <w:rPr>
+                <w:rFonts w:cstheme="minorHAnsi"/>
+                <w:b w:val="0"/>
+                <w:bCs w:val="0"/>
+                <w:sz w:val="28"/>
+                <w:szCs w:val="28"/>
+              </w:rPr>
+              <w:t xml:space="preserve">of </w:t>
             </w:r>
             <w:r>
               <w:rPr>
@@ -2357,6 +2383,14 @@
                 <w:sz w:val="28"/>
                 <w:szCs w:val="28"/>
               </w:rPr>
+              <w:t xml:space="preserve">  Enhanced the</w:t>
+            </w:r>
+            <w:r>
+              <w:rPr>
+                <w:rFonts w:cstheme="minorHAnsi"/>
+                <w:sz w:val="28"/>
+                <w:szCs w:val="28"/>
+              </w:rPr>
               <w:t xml:space="preserve"> </w:t>
             </w:r>
             <w:r>
@@ -2365,6 +2399,14 @@
                 <w:sz w:val="28"/>
                 <w:szCs w:val="28"/>
               </w:rPr>
+              <w:t>Bulk Data Files Registration</w:t>
+            </w:r>
+            <w:r>
+              <w:rPr>
+                <w:rFonts w:cstheme="minorHAnsi"/>
+                <w:sz w:val="28"/>
+                <w:szCs w:val="28"/>
+              </w:rPr>
               <w:t xml:space="preserve"> </w:t>
             </w:r>
             <w:r>
@@ -2373,41 +2415,39 @@
                 <w:sz w:val="28"/>
                 <w:szCs w:val="28"/>
               </w:rPr>
-              <w:t>Enhanced the</w:t>
-            </w:r>
-            <w:r>
-              <w:rPr>
-                <w:rFonts w:cstheme="minorHAnsi"/>
-                <w:sz w:val="28"/>
-                <w:szCs w:val="28"/>
-              </w:rPr>
-              <w:t xml:space="preserve"> </w:t>
-            </w:r>
-            <w:r>
-              <w:rPr>
-                <w:rFonts w:cstheme="minorHAnsi"/>
-                <w:i/>
-                <w:iCs/>
-                <w:sz w:val="28"/>
-                <w:szCs w:val="28"/>
-              </w:rPr>
-              <w:t>Bulk Data Files Registration</w:t>
-            </w:r>
-            <w:r>
-              <w:rPr>
-                <w:rFonts w:cstheme="minorHAnsi"/>
-                <w:sz w:val="28"/>
-                <w:szCs w:val="28"/>
-              </w:rPr>
-              <w:t xml:space="preserve"> </w:t>
-            </w:r>
-            <w:r>
-              <w:rPr>
-                <w:rFonts w:cstheme="minorHAnsi"/>
-                <w:sz w:val="28"/>
-                <w:szCs w:val="28"/>
-              </w:rPr>
-              <w:t xml:space="preserve">REST API to add support for archiving collections </w:t>
+              <w:t xml:space="preserve">REST API to </w:t>
+            </w:r>
+            <w:r>
+              <w:rPr>
+                <w:rFonts w:cstheme="minorHAnsi"/>
+                <w:sz w:val="28"/>
+                <w:szCs w:val="28"/>
+              </w:rPr>
+              <w:t xml:space="preserve">enable </w:t>
+            </w:r>
+            <w:r>
+              <w:rPr>
+                <w:rFonts w:cstheme="minorHAnsi"/>
+                <w:sz w:val="28"/>
+                <w:szCs w:val="28"/>
+              </w:rPr>
+              <w:t xml:space="preserve">archiving </w:t>
+            </w:r>
+            <w:r>
+              <w:rPr>
+                <w:rFonts w:cstheme="minorHAnsi"/>
+                <w:sz w:val="28"/>
+                <w:szCs w:val="28"/>
+              </w:rPr>
+              <w:t xml:space="preserve">of </w:t>
+            </w:r>
+            <w:r>
+              <w:rPr>
+                <w:rFonts w:cstheme="minorHAnsi"/>
+                <w:sz w:val="28"/>
+                <w:szCs w:val="28"/>
+              </w:rPr>
+              <w:t xml:space="preserve">collections </w:t>
             </w:r>
             <w:r>
               <w:rPr>
@@ -3379,14 +3419,7 @@
                 <w:sz w:val="28"/>
                 <w:szCs w:val="28"/>
               </w:rPr>
-              <w:t xml:space="preserve">: Doubled the frequency of the download processing task that checks </w:t>
-            </w:r>
-            <w:r>
-              <w:rPr>
-                <w:sz w:val="28"/>
-                <w:szCs w:val="28"/>
-              </w:rPr>
-              <w:t xml:space="preserve">whether the download limit has been reached and </w:t>
+              <w:t xml:space="preserve">: Doubled the frequency of the download processing task that checks whether the download limit has been reached and </w:t>
             </w:r>
             <w:r>
               <w:rPr>
@@ -3400,14 +3433,7 @@
                 <w:sz w:val="28"/>
                 <w:szCs w:val="28"/>
               </w:rPr>
-              <w:t xml:space="preserve"> </w:t>
-            </w:r>
-            <w:r>
-              <w:rPr>
-                <w:sz w:val="28"/>
-                <w:szCs w:val="28"/>
-              </w:rPr>
-              <w:t xml:space="preserve">sends the file download request to </w:t>
+              <w:t xml:space="preserve"> sends the file download request to </w:t>
             </w:r>
             <w:r>
               <w:rPr>
@@ -8572,14 +8598,6 @@
     <w:abstractNumId w:val="14"/>
   </w:num>
 </w:numbering>
-</file>
-
-<file path=word/people.xml><?xml version="1.0" encoding="utf-8"?>
-<w15:people xmlns:wpc="http://schemas.microsoft.com/office/word/2010/wordprocessingCanvas" xmlns:cx="http://schemas.microsoft.com/office/drawing/2014/chartex" xmlns:cx1="http://schemas.microsoft.com/office/drawing/2015/9/8/chartex" xmlns:cx2="http://schemas.microsoft.com/office/drawing/2015/10/21/chartex" xmlns:cx3="http://schemas.microsoft.com/office/drawing/2016/5/9/chartex" xmlns:cx4="http://schemas.microsoft.com/office/drawing/2016/5/10/chartex" xmlns:cx5="http://schemas.microsoft.com/office/drawing/2016/5/11/chartex" xmlns:cx6="http://schemas.microsoft.com/office/drawing/2016/5/12/chartex" xmlns:cx7="http://schemas.microsoft.com/office/drawing/2016/5/13/chartex" xmlns:cx8="http://schemas.microsoft.com/office/drawing/2016/5/14/chartex" xmlns:mc="http://schemas.openxmlformats.org/markup-compatibility/2006" xmlns:aink="http://schemas.microsoft.com/office/drawing/2016/ink" xmlns:am3d="http://schemas.microsoft.com/office/drawing/2017/model3d" xmlns:o="urn:schemas-microsoft-com:office:office" xmlns:r="http://schemas.openxmlformats.org/officeDocument/2006/relationships" xmlns:m="http://schemas.openxmlformats.org/officeDocument/2006/math" xmlns:v="urn:schemas-microsoft-com:vml" xmlns:wp14="http://schemas.microsoft.com/office/word/2010/wordprocessingDrawing" xmlns:wp="http://schemas.openxmlformats.org/drawingml/2006/wordprocessingDrawing" xmlns:w10="urn:schemas-microsoft-com:office:word" xmlns:w="http://schemas.openxmlformats.org/wordprocessingml/2006/main" xmlns:w14="http://schemas.microsoft.com/office/word/2010/wordml" xmlns:w15="http://schemas.microsoft.com/office/word/2012/wordml" xmlns:w16cex="http://schemas.microsoft.com/office/word/2018/wordml/cex" xmlns:w16cid="http://schemas.microsoft.com/office/word/2016/wordml/cid" xmlns:w16="http://schemas.microsoft.com/office/word/2018/wordml" xmlns:w16sdtdh="http://schemas.microsoft.com/office/word/2020/wordml/sdtdatahash" xmlns:w16se="http://schemas.microsoft.com/office/word/2015/wordml/symex" xmlns:wpg="http://schemas.microsoft.com/office/word/2010/wordprocessingGroup" xmlns:wpi="http://schemas.microsoft.com/office/word/2010/wordprocessingInk" xmlns:wne="http://schemas.microsoft.com/office/word/2006/wordml" xmlns:wps="http://schemas.microsoft.com/office/word/2010/wordprocessingShape" mc:Ignorable="w14 w15 w16se w16cid w16 w16cex w16sdtdh wp14">
-  <w15:person w15:author="Menon, Sunita (NIH/NCI) [C]">
-    <w15:presenceInfo w15:providerId="AD" w15:userId="S::menons2@nih.gov::758ef455-cee4-484e-950b-e649d9c01c48"/>
-  </w15:person>
-</w15:people>
 </file>
 
 <file path=word/styles.xml><?xml version="1.0" encoding="utf-8"?>

</xml_diff>